<commit_message>
Added CUSTOM ANIM RIG! + OTHER stuff
</commit_message>
<xml_diff>
--- a/TheLastTrueSpartans.docx
+++ b/TheLastTrueSpartans.docx
@@ -26,7 +26,15 @@
     </w:p>
     <w:p>
       <w:r>
-        <w:t>Rescue – Group of civs to an extraction zone.</w:t>
+        <w:t xml:space="preserve">Rescue – Group of </w:t>
+      </w:r>
+      <w:proofErr w:type="spellStart"/>
+      <w:r>
+        <w:t>civs</w:t>
+      </w:r>
+      <w:proofErr w:type="spellEnd"/>
+      <w:r>
+        <w:t xml:space="preserve"> to an extraction zone.</w:t>
       </w:r>
     </w:p>
     <w:p>
@@ -36,8 +44,13 @@
     </w:p>
     <w:p>
       <w:r>
-        <w:t>Retrieve – Enter a deep nest extract an item and escape to entrance without dieing</w:t>
-      </w:r>
+        <w:t xml:space="preserve">Retrieve – Enter a deep nest extract an item and escape to entrance without </w:t>
+      </w:r>
+      <w:proofErr w:type="spellStart"/>
+      <w:r>
+        <w:t>dieing</w:t>
+      </w:r>
+      <w:proofErr w:type="spellEnd"/>
     </w:p>
     <w:p>
       <w:r>
@@ -109,7 +122,15 @@
       </w:r>
       <w:r>
         <w:tab/>
-        <w:t>-Is game openworld?</w:t>
+        <w:t xml:space="preserve">-Is game </w:t>
+      </w:r>
+      <w:proofErr w:type="spellStart"/>
+      <w:r>
+        <w:t>openworld</w:t>
+      </w:r>
+      <w:proofErr w:type="spellEnd"/>
+      <w:r>
+        <w:t>?</w:t>
       </w:r>
       <w:r>
         <w:br/>
@@ -174,7 +195,15 @@
     <w:p/>
     <w:p>
       <w:r>
-        <w:t>Control Scheme (xbox controller):</w:t>
+        <w:t>Control Scheme (</w:t>
+      </w:r>
+      <w:proofErr w:type="spellStart"/>
+      <w:r>
+        <w:t>xbox</w:t>
+      </w:r>
+      <w:proofErr w:type="spellEnd"/>
+      <w:r>
+        <w:t xml:space="preserve"> controller):</w:t>
       </w:r>
     </w:p>
     <w:p>
@@ -192,13 +221,29 @@
     <w:p>
       <w:r>
         <w:tab/>
-        <w:t>X ( R key ) = Reload</w:t>
-      </w:r>
-    </w:p>
-    <w:p>
-      <w:r>
-        <w:tab/>
-        <w:t>A ( Space ) = Interact</w:t>
+        <w:t xml:space="preserve">X </w:t>
+      </w:r>
+      <w:proofErr w:type="gramStart"/>
+      <w:r>
+        <w:t>( R</w:t>
+      </w:r>
+      <w:proofErr w:type="gramEnd"/>
+      <w:r>
+        <w:t xml:space="preserve"> key ) = Reload</w:t>
+      </w:r>
+    </w:p>
+    <w:p>
+      <w:r>
+        <w:tab/>
+        <w:t xml:space="preserve">A </w:t>
+      </w:r>
+      <w:proofErr w:type="gramStart"/>
+      <w:r>
+        <w:t>( Space</w:t>
+      </w:r>
+      <w:proofErr w:type="gramEnd"/>
+      <w:r>
+        <w:t xml:space="preserve"> ) = Interact</w:t>
       </w:r>
       <w:r>
         <w:t>/Jump/Roll</w:t>
@@ -207,15 +252,31 @@
     <w:p>
       <w:r>
         <w:tab/>
-        <w:t>Right Trigger ( Left Mouse ) = Shoot Primary</w:t>
-      </w:r>
-    </w:p>
-    <w:p>
-      <w:r>
-        <w:tab/>
-      </w:r>
-      <w:r>
-        <w:t>B Press ( C Key ) = Crouch/Stand Toggle</w:t>
+        <w:t xml:space="preserve">Right Trigger </w:t>
+      </w:r>
+      <w:proofErr w:type="gramStart"/>
+      <w:r>
+        <w:t>( Left</w:t>
+      </w:r>
+      <w:proofErr w:type="gramEnd"/>
+      <w:r>
+        <w:t xml:space="preserve"> Mouse ) = Shoot Primary</w:t>
+      </w:r>
+    </w:p>
+    <w:p>
+      <w:r>
+        <w:tab/>
+      </w:r>
+      <w:r>
+        <w:t xml:space="preserve">B Press </w:t>
+      </w:r>
+      <w:proofErr w:type="gramStart"/>
+      <w:r>
+        <w:t>( C</w:t>
+      </w:r>
+      <w:proofErr w:type="gramEnd"/>
+      <w:r>
+        <w:t xml:space="preserve"> Key ) = Crouch/Stand Toggle</w:t>
       </w:r>
     </w:p>
     <w:p>
@@ -253,13 +314,29 @@
         <w:ind w:firstLine="720"/>
       </w:pPr>
       <w:r>
-        <w:t>Left Stick Press ( Shift ) = Toggle  Run</w:t>
-      </w:r>
-    </w:p>
-    <w:p>
-      <w:r>
-        <w:tab/>
-        <w:t xml:space="preserve">Y Press ( Mouse Wheel ) = </w:t>
+        <w:t xml:space="preserve">Left Stick Press </w:t>
+      </w:r>
+      <w:proofErr w:type="gramStart"/>
+      <w:r>
+        <w:t>( Shift</w:t>
+      </w:r>
+      <w:proofErr w:type="gramEnd"/>
+      <w:r>
+        <w:t xml:space="preserve"> ) = Toggle  Run</w:t>
+      </w:r>
+    </w:p>
+    <w:p>
+      <w:r>
+        <w:tab/>
+        <w:t xml:space="preserve">Y Press </w:t>
+      </w:r>
+      <w:proofErr w:type="gramStart"/>
+      <w:r>
+        <w:t>( Mouse</w:t>
+      </w:r>
+      <w:proofErr w:type="gramEnd"/>
+      <w:r>
+        <w:t xml:space="preserve"> Wheel ) = </w:t>
       </w:r>
       <w:r>
         <w:t>Pickup/Swap Weapon on Ground</w:t>
@@ -276,7 +353,23 @@
         <w:tab/>
       </w:r>
       <w:r>
-        <w:t>Left Bumper ( Tab ) – Cycle Equipment ( Grenades/ Turret Drops etc)</w:t>
+        <w:t xml:space="preserve">Left Bumper </w:t>
+      </w:r>
+      <w:proofErr w:type="gramStart"/>
+      <w:r>
+        <w:t>( Tab</w:t>
+      </w:r>
+      <w:proofErr w:type="gramEnd"/>
+      <w:r>
+        <w:t xml:space="preserve"> ) – Cycle Equipment ( Grenades/ Turret Drops </w:t>
+      </w:r>
+      <w:proofErr w:type="spellStart"/>
+      <w:r>
+        <w:t>etc</w:t>
+      </w:r>
+      <w:proofErr w:type="spellEnd"/>
+      <w:r>
+        <w:t>)</w:t>
       </w:r>
     </w:p>
     <w:p>
@@ -310,7 +403,15 @@
       </w:r>
       <w:r>
         <w:tab/>
-        <w:t>Right Stick Press – Melee (thumbstick)</w:t>
+        <w:t>Right Stick Press – Melee (</w:t>
+      </w:r>
+      <w:proofErr w:type="spellStart"/>
+      <w:r>
+        <w:t>thumbstick</w:t>
+      </w:r>
+      <w:proofErr w:type="spellEnd"/>
+      <w:r>
+        <w:t>)</w:t>
       </w:r>
     </w:p>
     <w:p>
@@ -326,13 +427,28 @@
     <w:p>
       <w:r>
         <w:tab/>
-        <w:t>DPad,</w:t>
-      </w:r>
-    </w:p>
-    <w:p>
-      <w:r>
-        <w:tab/>
-        <w:t>Right Thumbstick Press</w:t>
+      </w:r>
+      <w:proofErr w:type="spellStart"/>
+      <w:r>
+        <w:t>DPad</w:t>
+      </w:r>
+      <w:proofErr w:type="spellEnd"/>
+      <w:r>
+        <w:t>,</w:t>
+      </w:r>
+    </w:p>
+    <w:p>
+      <w:r>
+        <w:tab/>
+        <w:t xml:space="preserve">Right </w:t>
+      </w:r>
+      <w:proofErr w:type="spellStart"/>
+      <w:r>
+        <w:t>Thumbstick</w:t>
+      </w:r>
+      <w:proofErr w:type="spellEnd"/>
+      <w:r>
+        <w:t xml:space="preserve"> Press</w:t>
       </w:r>
     </w:p>
     <w:p>
@@ -354,7 +470,15 @@
     <w:p/>
     <w:p>
       <w:r>
-        <w:t>Items in [ ]  = Unsure about.</w:t>
+        <w:t xml:space="preserve">Items in [ </w:t>
+      </w:r>
+      <w:proofErr w:type="gramStart"/>
+      <w:r>
+        <w:t>]  =</w:t>
+      </w:r>
+      <w:proofErr w:type="gramEnd"/>
+      <w:r>
+        <w:t xml:space="preserve"> Unsure about.</w:t>
       </w:r>
     </w:p>
     <w:p>
@@ -373,7 +497,15 @@
         <w:t>Weapons – Each Class should be allowed to use any Weapon type they choose</w:t>
       </w:r>
       <w:r>
-        <w:t>, or each class should have a set of weapons they can weild that may or may not be specific to that sole class.</w:t>
+        <w:t xml:space="preserve">, or each class should have a set of weapons they can </w:t>
+      </w:r>
+      <w:proofErr w:type="spellStart"/>
+      <w:r>
+        <w:t>weild</w:t>
+      </w:r>
+      <w:proofErr w:type="spellEnd"/>
+      <w:r>
+        <w:t xml:space="preserve"> that may or may not be specific to that sole class.</w:t>
       </w:r>
       <w:r>
         <w:t xml:space="preserve"> (Medics with Sniper Rifles?)</w:t>
@@ -390,8 +522,13 @@
     </w:p>
     <w:p/>
     <w:p>
-      <w:r>
-        <w:t>Enviro Setting</w:t>
+      <w:proofErr w:type="spellStart"/>
+      <w:r>
+        <w:t>Enviro</w:t>
+      </w:r>
+      <w:proofErr w:type="spellEnd"/>
+      <w:r>
+        <w:t xml:space="preserve"> Setting</w:t>
       </w:r>
       <w:r>
         <w:t xml:space="preserve"> </w:t>
@@ -403,7 +540,14 @@
     <w:p>
       <w:r>
         <w:tab/>
-        <w:t>Planetside -</w:t>
+      </w:r>
+      <w:proofErr w:type="spellStart"/>
+      <w:r>
+        <w:t>Planetside</w:t>
+      </w:r>
+      <w:proofErr w:type="spellEnd"/>
+      <w:r>
+        <w:t xml:space="preserve"> -</w:t>
       </w:r>
     </w:p>
     <w:p>
@@ -436,7 +580,15 @@
     <w:p/>
     <w:p>
       <w:r>
-        <w:t>Halo Reach Loadouts –</w:t>
+        <w:t xml:space="preserve">Halo Reach </w:t>
+      </w:r>
+      <w:proofErr w:type="spellStart"/>
+      <w:r>
+        <w:t>Loadouts</w:t>
+      </w:r>
+      <w:proofErr w:type="spellEnd"/>
+      <w:r>
+        <w:t xml:space="preserve"> –</w:t>
       </w:r>
     </w:p>
     <w:p>
@@ -448,7 +600,15 @@
     <w:p>
       <w:r>
         <w:tab/>
-        <w:t>-Gaurdian Shield (bubble shield)</w:t>
+        <w:t>-</w:t>
+      </w:r>
+      <w:proofErr w:type="spellStart"/>
+      <w:r>
+        <w:t>Gaurdian</w:t>
+      </w:r>
+      <w:proofErr w:type="spellEnd"/>
+      <w:r>
+        <w:t xml:space="preserve"> Shield (bubble shield)</w:t>
       </w:r>
     </w:p>
     <w:p>
@@ -466,7 +626,15 @@
     <w:p>
       <w:r>
         <w:tab/>
-        <w:t>-Evade ( Roll )</w:t>
+        <w:t xml:space="preserve">-Evade </w:t>
+      </w:r>
+      <w:proofErr w:type="gramStart"/>
+      <w:r>
+        <w:t>( Roll</w:t>
+      </w:r>
+      <w:proofErr w:type="gramEnd"/>
+      <w:r>
+        <w:t xml:space="preserve"> )</w:t>
       </w:r>
     </w:p>
     <w:p>
@@ -701,7 +869,14 @@
       </w:r>
       <w:r>
         <w:tab/>
-        <w:t xml:space="preserve">Minihive clusters are spread throughout the level. </w:t>
+      </w:r>
+      <w:proofErr w:type="spellStart"/>
+      <w:r>
+        <w:t>Minihive</w:t>
+      </w:r>
+      <w:proofErr w:type="spellEnd"/>
+      <w:r>
+        <w:t xml:space="preserve"> clusters are spread throughout the level. </w:t>
       </w:r>
     </w:p>
     <w:p/>
@@ -848,7 +1023,15 @@
       </w:r>
       <w:r>
         <w:tab/>
-        <w:t>Restore Power to Outpost ( Fix Generator )</w:t>
+        <w:t xml:space="preserve">Restore Power to Outpost </w:t>
+      </w:r>
+      <w:proofErr w:type="gramStart"/>
+      <w:r>
+        <w:t>( Fix</w:t>
+      </w:r>
+      <w:proofErr w:type="gramEnd"/>
+      <w:r>
+        <w:t xml:space="preserve"> Generator )</w:t>
       </w:r>
       <w:r>
         <w:br/>
@@ -916,8 +1099,13 @@
         <w:t>-Throw Object (Grenade</w:t>
       </w:r>
       <w:r>
-        <w:t>/Artillery Flair/beacon etc</w:t>
-      </w:r>
+        <w:t xml:space="preserve">/Artillery Flair/beacon </w:t>
+      </w:r>
+      <w:proofErr w:type="spellStart"/>
+      <w:r>
+        <w:t>etc</w:t>
+      </w:r>
+      <w:proofErr w:type="spellEnd"/>
       <w:r>
         <w:t>)</w:t>
       </w:r>
@@ -977,7 +1165,15 @@
       </w:r>
       <w:r>
         <w:tab/>
-        <w:t>-Reload (1 Per gun)</w:t>
+        <w:t xml:space="preserve">-Reload (1 </w:t>
+      </w:r>
+      <w:proofErr w:type="gramStart"/>
+      <w:r>
+        <w:t>Per</w:t>
+      </w:r>
+      <w:proofErr w:type="gramEnd"/>
+      <w:r>
+        <w:t xml:space="preserve"> gun)</w:t>
       </w:r>
       <w:r>
         <w:br/>
@@ -1027,7 +1223,15 @@
       </w:r>
       <w:r>
         <w:tab/>
-        <w:t>-Jump Through Glass ( Tackle position )</w:t>
+        <w:t xml:space="preserve">-Jump Through Glass </w:t>
+      </w:r>
+      <w:proofErr w:type="gramStart"/>
+      <w:r>
+        <w:t>( Tackle</w:t>
+      </w:r>
+      <w:proofErr w:type="gramEnd"/>
+      <w:r>
+        <w:t xml:space="preserve"> position )</w:t>
       </w:r>
       <w:r>
         <w:br/>
@@ -1106,8 +1310,13 @@
       </w:r>
       <w:r>
         <w:br/>
-        <w:t>-Enter Mech</w:t>
-      </w:r>
+        <w:t xml:space="preserve">-Enter </w:t>
+      </w:r>
+      <w:proofErr w:type="spellStart"/>
+      <w:r>
+        <w:t>Mech</w:t>
+      </w:r>
+      <w:proofErr w:type="spellEnd"/>
       <w:r>
         <w:br/>
       </w:r>
@@ -1169,239 +1378,1890 @@
         <w:br/>
         <w:t>-Fall (Can be knocked down from rooftops to the ground)</w:t>
       </w:r>
+    </w:p>
+    <w:p>
+      <w:r>
+        <w:t>Injured</w:t>
+      </w:r>
+      <w:r>
+        <w:t>:</w:t>
+      </w:r>
+      <w:r>
+        <w:br/>
+        <w:t xml:space="preserve"> </w:t>
+      </w:r>
+      <w:r>
+        <w:tab/>
+        <w:t>-Backwards Crawl</w:t>
+      </w:r>
+      <w:r>
+        <w:t xml:space="preserve"> (Right before death)</w:t>
+      </w:r>
+      <w:r>
+        <w:br/>
+        <w:t xml:space="preserve"> </w:t>
+      </w:r>
+      <w:r>
+        <w:tab/>
+        <w:t>-Torso/Arm injured (1 arm across chest) (1/4 health remaining)</w:t>
+      </w:r>
+      <w:r>
+        <w:br/>
+        <w:t xml:space="preserve"> </w:t>
+      </w:r>
+      <w:r>
+        <w:tab/>
+        <w:t>-Self Injection</w:t>
+      </w:r>
+      <w:r>
+        <w:br/>
+        <w:t xml:space="preserve"> </w:t>
+      </w:r>
+      <w:r>
+        <w:tab/>
+        <w:t>-</w:t>
+      </w:r>
+      <w:r>
+        <w:t>Over Shoulder carry (help move severely injured person. Limpers move faster than crawlers)</w:t>
+      </w:r>
+      <w:r>
+        <w:br/>
+      </w:r>
+      <w:r>
+        <w:tab/>
+      </w:r>
+      <w:r>
+        <w:tab/>
+        <w:t>-a person fending off death will be carried slower than one who can help move</w:t>
+      </w:r>
+      <w:r>
+        <w:br/>
+      </w:r>
+      <w:r>
+        <w:tab/>
+        <w:t>-</w:t>
+      </w:r>
+      <w:r>
+        <w:t>Getting carried over shoulder</w:t>
+      </w:r>
+      <w:r>
+        <w:br/>
+      </w:r>
+      <w:r>
+        <w:tab/>
+      </w:r>
+      <w:r>
+        <w:tab/>
+        <w:t>-1 Arm is free to shoot while Carrier spends time dragging your ass.</w:t>
+      </w:r>
+      <w:r>
+        <w:br/>
+      </w:r>
+      <w:r>
+        <w:tab/>
+        <w:t>-</w:t>
+      </w:r>
+      <w:r>
+        <w:t>Inject Other</w:t>
+      </w:r>
+      <w:r>
+        <w:br/>
+      </w:r>
+      <w:r>
+        <w:tab/>
+        <w:t>-</w:t>
+      </w:r>
+    </w:p>
+    <w:p/>
+    <w:p>
+      <w:r>
+        <w:t>Movement:</w:t>
+      </w:r>
+    </w:p>
+    <w:p>
+      <w:r>
+        <w:tab/>
+        <w:t>-Run -&gt; Slide -&gt; Crouch</w:t>
+      </w:r>
+      <w:r>
+        <w:br/>
+        <w:t xml:space="preserve"> </w:t>
+      </w:r>
+      <w:r>
+        <w:tab/>
+        <w:t>-Dive</w:t>
+      </w:r>
+      <w:r>
+        <w:br/>
+      </w:r>
+      <w:r>
+        <w:tab/>
+        <w:t>-Walk -&gt; Run</w:t>
+      </w:r>
+      <w:r>
+        <w:br/>
+      </w:r>
+      <w:r>
+        <w:tab/>
+        <w:t>-Lowered -&gt; Raised</w:t>
+      </w:r>
+      <w:r>
+        <w:br/>
+      </w:r>
+      <w:r>
+        <w:lastRenderedPageBreak/>
+        <w:t xml:space="preserve"> </w:t>
+      </w:r>
+      <w:r>
+        <w:br/>
+        <w:t xml:space="preserve"> </w:t>
+      </w:r>
+      <w:r>
+        <w:tab/>
+        <w:t>-Climb up/Down</w:t>
+      </w:r>
+      <w:r>
+        <w:br/>
+      </w:r>
+    </w:p>
+    <w:p/>
+    <w:p>
+      <w:proofErr w:type="gramStart"/>
+      <w:r>
+        <w:t>Design :</w:t>
+      </w:r>
+      <w:proofErr w:type="gramEnd"/>
+    </w:p>
+    <w:p>
+      <w:r>
+        <w:tab/>
+      </w:r>
+      <w:r>
+        <w:t>Ceilings</w:t>
+      </w:r>
+      <w:r>
+        <w:t xml:space="preserve"> are </w:t>
+      </w:r>
+      <w:proofErr w:type="gramStart"/>
+      <w:r>
+        <w:t>Hidden</w:t>
+      </w:r>
+      <w:proofErr w:type="gramEnd"/>
+      <w:r>
+        <w:t xml:space="preserve"> when inside the Room, otherwise always shown</w:t>
+      </w:r>
+    </w:p>
+    <w:p/>
+    <w:p>
+      <w:r>
+        <w:t>Science Complex –</w:t>
+      </w:r>
+    </w:p>
+    <w:p>
+      <w:r>
+        <w:tab/>
+        <w:t>Goals:</w:t>
+      </w:r>
+    </w:p>
+    <w:p>
+      <w:r>
+        <w:tab/>
+      </w:r>
+      <w:r>
+        <w:tab/>
+        <w:t>-Destroy Hives</w:t>
+      </w:r>
+    </w:p>
+    <w:p>
+      <w:r>
+        <w:tab/>
+      </w:r>
+      <w:r>
+        <w:tab/>
+        <w:t>-Rescue Scientists</w:t>
+      </w:r>
+    </w:p>
+    <w:p>
+      <w:r>
+        <w:tab/>
+      </w:r>
+      <w:r>
+        <w:tab/>
+        <w:t>-Retrieve Sample</w:t>
+      </w:r>
+    </w:p>
+    <w:p>
+      <w:r>
+        <w:tab/>
+      </w:r>
+      <w:r>
+        <w:tab/>
+        <w:t>-Collect Data (What went wrong)</w:t>
+      </w:r>
+      <w:r>
+        <w:br/>
+      </w:r>
+      <w:r>
+        <w:tab/>
+      </w:r>
+      <w:r>
+        <w:tab/>
+      </w:r>
+      <w:r>
+        <w:tab/>
+        <w:t>-Collected from Target Terminals</w:t>
+      </w:r>
+    </w:p>
+    <w:p>
+      <w:r>
+        <w:tab/>
+      </w:r>
+      <w:r>
+        <w:tab/>
+        <w:t>-Re-Establish Power</w:t>
+      </w:r>
+      <w:r>
+        <w:br/>
+      </w:r>
+      <w:r>
+        <w:tab/>
+      </w:r>
+      <w:r>
+        <w:tab/>
+      </w:r>
+      <w:r>
+        <w:tab/>
+        <w:t>-No Power</w:t>
+      </w:r>
+      <w:proofErr w:type="gramStart"/>
+      <w:r>
+        <w:t>=  No</w:t>
+      </w:r>
+      <w:proofErr w:type="gramEnd"/>
+      <w:r>
+        <w:t xml:space="preserve"> Data = No Defences</w:t>
+      </w:r>
+      <w:r>
+        <w:br/>
+      </w:r>
+      <w:r>
+        <w:tab/>
+      </w:r>
+      <w:r>
+        <w:tab/>
+      </w:r>
+      <w:r>
+        <w:tab/>
+        <w:t xml:space="preserve">-No Power= </w:t>
+      </w:r>
+      <w:r>
+        <w:t xml:space="preserve"> </w:t>
+      </w:r>
+      <w:r>
+        <w:t>No Light</w:t>
+      </w:r>
+      <w:r>
+        <w:br/>
+      </w:r>
+      <w:r>
+        <w:tab/>
+      </w:r>
+      <w:r>
+        <w:tab/>
+      </w:r>
+      <w:r>
+        <w:tab/>
+        <w:t xml:space="preserve">-No Power=  Open Doors (no </w:t>
+      </w:r>
+      <w:proofErr w:type="spellStart"/>
+      <w:r>
+        <w:t>autolock</w:t>
+      </w:r>
+      <w:proofErr w:type="spellEnd"/>
+      <w:r>
+        <w:t>)</w:t>
+      </w:r>
+    </w:p>
+    <w:p>
+      <w:r>
+        <w:tab/>
+      </w:r>
+      <w:r>
+        <w:tab/>
+        <w:t>-</w:t>
+      </w:r>
+      <w:r>
+        <w:t>Takeout Anti-Air Spore Towers (if hive created)</w:t>
+      </w:r>
+    </w:p>
+    <w:p>
+      <w:r>
+        <w:tab/>
+      </w:r>
+      <w:r>
+        <w:tab/>
+        <w:t>-</w:t>
+      </w:r>
+      <w:r>
+        <w:t>Kill/Release/Arm Prisoners</w:t>
+      </w:r>
+    </w:p>
+    <w:p>
+      <w:r>
+        <w:tab/>
+      </w:r>
+      <w:r>
+        <w:tab/>
+        <w:t>-</w:t>
+      </w:r>
+      <w:r>
+        <w:t>Stun/Capture Live Alien</w:t>
+      </w:r>
+    </w:p>
+    <w:p>
+      <w:r>
+        <w:tab/>
+      </w:r>
+      <w:r>
+        <w:tab/>
+      </w:r>
+      <w:r>
+        <w:t>-Arm Nuke</w:t>
+      </w:r>
+    </w:p>
+    <w:p/>
+    <w:p/>
+    <w:p/>
+    <w:p/>
+    <w:p/>
+    <w:p/>
+    <w:p/>
+    <w:p/>
+    <w:p/>
+    <w:p>
+      <w:r>
+        <w:lastRenderedPageBreak/>
+        <w:t>Rooms –</w:t>
+      </w:r>
+    </w:p>
+    <w:p>
+      <w:r>
+        <w:tab/>
+        <w:t>Med Facility</w:t>
+      </w:r>
+    </w:p>
+    <w:p>
+      <w:r>
+        <w:tab/>
+        <w:t>Lab</w:t>
+      </w:r>
+    </w:p>
+    <w:p>
+      <w:r>
+        <w:tab/>
+      </w:r>
+      <w:r>
+        <w:t xml:space="preserve">Bio Test Chamber </w:t>
+      </w:r>
+      <w:proofErr w:type="gramStart"/>
+      <w:r>
+        <w:t>( Potential</w:t>
+      </w:r>
+      <w:proofErr w:type="gramEnd"/>
+      <w:r>
+        <w:t xml:space="preserve"> to release neurotoxins</w:t>
+      </w:r>
+      <w:r>
+        <w:t xml:space="preserve"> </w:t>
+      </w:r>
+      <w:r>
+        <w:t>)</w:t>
+      </w:r>
+    </w:p>
+    <w:p>
+      <w:pPr>
+        <w:ind w:firstLine="720"/>
+      </w:pPr>
+      <w:r>
+        <w:t>Control Center</w:t>
+      </w:r>
+    </w:p>
+    <w:p>
+      <w:r>
+        <w:tab/>
+        <w:t>Armory</w:t>
+      </w:r>
+    </w:p>
+    <w:p>
+      <w:r>
+        <w:tab/>
+      </w:r>
+      <w:proofErr w:type="spellStart"/>
+      <w:r>
+        <w:t>CryoChamber</w:t>
+      </w:r>
+      <w:proofErr w:type="spellEnd"/>
+    </w:p>
+    <w:p>
+      <w:r>
+        <w:tab/>
+        <w:t>Incubation chamber</w:t>
+      </w:r>
+    </w:p>
+    <w:p>
+      <w:r>
+        <w:tab/>
+        <w:t>Prison</w:t>
+      </w:r>
+    </w:p>
+    <w:p>
+      <w:r>
+        <w:tab/>
+        <w:t>Engineering Bay</w:t>
+      </w:r>
+    </w:p>
+    <w:p>
+      <w:r>
+        <w:tab/>
+        <w:t>Garage</w:t>
+      </w:r>
+    </w:p>
+    <w:p>
+      <w:r>
+        <w:tab/>
+      </w:r>
+      <w:r>
+        <w:t>Dormitory</w:t>
+      </w:r>
+    </w:p>
+    <w:p>
+      <w:r>
+        <w:tab/>
+      </w:r>
+      <w:r>
+        <w:t>Nuclear Reactor (Chamber)</w:t>
+      </w:r>
+    </w:p>
+    <w:p>
+      <w:r>
+        <w:tab/>
+      </w:r>
+      <w:r>
+        <w:t>Target Range</w:t>
+      </w:r>
+    </w:p>
+    <w:p>
+      <w:r>
+        <w:tab/>
+      </w:r>
+      <w:r>
+        <w:tab/>
+        <w:t>-Shooting range, possible location for extra ammo + weapons</w:t>
+      </w:r>
+    </w:p>
+    <w:p>
+      <w:r>
+        <w:tab/>
+      </w:r>
+      <w:r>
+        <w:t>Lazarus Room</w:t>
+      </w:r>
+    </w:p>
+    <w:p>
+      <w:r>
+        <w:tab/>
+      </w:r>
+      <w:r>
+        <w:tab/>
+        <w:t xml:space="preserve">-Here users can Sync up there Code to the machine, whenever the player </w:t>
+      </w:r>
+    </w:p>
+    <w:p>
+      <w:r>
+        <w:tab/>
+      </w:r>
+      <w:r>
+        <w:tab/>
+      </w:r>
+      <w:proofErr w:type="gramStart"/>
+      <w:r>
+        <w:t>dies</w:t>
+      </w:r>
+      <w:proofErr w:type="gramEnd"/>
+      <w:r>
+        <w:t>, if previously synced. The machine will teleport the user and reconstruct</w:t>
+      </w:r>
+    </w:p>
+    <w:p>
+      <w:r>
+        <w:tab/>
+      </w:r>
+      <w:r>
+        <w:t>Radar Room</w:t>
+      </w:r>
+    </w:p>
+    <w:p>
+      <w:r>
+        <w:tab/>
+      </w:r>
+      <w:r>
+        <w:tab/>
+        <w:t xml:space="preserve">-Blips screens detections </w:t>
+      </w:r>
+      <w:proofErr w:type="spellStart"/>
+      <w:r>
+        <w:t>etc</w:t>
+      </w:r>
+      <w:proofErr w:type="spellEnd"/>
+    </w:p>
+    <w:p>
+      <w:r>
+        <w:tab/>
+      </w:r>
+    </w:p>
+    <w:p>
+      <w:proofErr w:type="spellStart"/>
+      <w:r>
+        <w:t>Interactable</w:t>
+      </w:r>
+      <w:proofErr w:type="spellEnd"/>
+      <w:r>
+        <w:t xml:space="preserve"> </w:t>
+      </w:r>
+      <w:r>
+        <w:t xml:space="preserve">Pickup </w:t>
+      </w:r>
+      <w:r>
+        <w:t>Objects:</w:t>
+      </w:r>
+    </w:p>
+    <w:p>
+      <w:r>
+        <w:tab/>
+        <w:t>Lost Schematic Piece (Needed to construct new equipment)</w:t>
+      </w:r>
+    </w:p>
+    <w:p>
+      <w:r>
+        <w:tab/>
+        <w:t>Credits</w:t>
+      </w:r>
+      <w:r>
+        <w:tab/>
+      </w:r>
+      <w:proofErr w:type="gramStart"/>
+      <w:r>
+        <w:t>( Needed</w:t>
+      </w:r>
+      <w:proofErr w:type="gramEnd"/>
+      <w:r>
+        <w:t xml:space="preserve"> to restock equipment and hire </w:t>
+      </w:r>
+      <w:proofErr w:type="spellStart"/>
+      <w:r>
+        <w:t>mercs</w:t>
+      </w:r>
+      <w:proofErr w:type="spellEnd"/>
+      <w:r>
+        <w:t xml:space="preserve"> </w:t>
+      </w:r>
+      <w:proofErr w:type="spellStart"/>
+      <w:r>
+        <w:t>inbetween</w:t>
+      </w:r>
+      <w:proofErr w:type="spellEnd"/>
+      <w:r>
+        <w:t xml:space="preserve"> missions)</w:t>
+      </w:r>
+    </w:p>
+    <w:p>
+      <w:r>
+        <w:tab/>
+      </w:r>
+      <w:r>
+        <w:t>Ammo – Can never have enough</w:t>
+      </w:r>
+    </w:p>
+    <w:p>
+      <w:r>
+        <w:tab/>
+      </w:r>
+      <w:proofErr w:type="spellStart"/>
+      <w:r>
+        <w:t>MedPack</w:t>
+      </w:r>
+      <w:proofErr w:type="spellEnd"/>
+      <w:r>
+        <w:t xml:space="preserve"> – Can never have enough</w:t>
+      </w:r>
+    </w:p>
+    <w:p>
+      <w:r>
+        <w:tab/>
+      </w:r>
+      <w:r>
+        <w:t xml:space="preserve">Guns - </w:t>
+      </w:r>
+    </w:p>
+    <w:p>
+      <w:r>
+        <w:tab/>
+      </w:r>
+      <w:proofErr w:type="spellStart"/>
+      <w:r>
+        <w:t>Nades</w:t>
+      </w:r>
+      <w:proofErr w:type="spellEnd"/>
+    </w:p>
+    <w:p>
+      <w:r>
+        <w:tab/>
+      </w:r>
+      <w:r>
+        <w:t>Gadgets</w:t>
+      </w:r>
+    </w:p>
+    <w:p>
+      <w:r>
+        <w:lastRenderedPageBreak/>
+        <w:t>Alien Types:</w:t>
+      </w:r>
+    </w:p>
+    <w:p>
+      <w:pPr>
+        <w:ind w:left="720"/>
+      </w:pPr>
+      <w:r>
+        <w:rPr>
+          <w:b/>
+        </w:rPr>
+        <w:t>Queen</w:t>
+      </w:r>
+      <w:r>
+        <w:t xml:space="preserve"> – Lays Eggs</w:t>
+      </w:r>
+      <w:r>
+        <w:br/>
+      </w:r>
+      <w:r>
+        <w:br/>
+      </w:r>
+      <w:r>
+        <w:rPr>
+          <w:b/>
+        </w:rPr>
+        <w:t>Scouts</w:t>
+      </w:r>
+      <w:r>
+        <w:t xml:space="preserve"> – Fast mobile unit, used to find Human locations and alert them to </w:t>
+      </w:r>
+      <w:proofErr w:type="spellStart"/>
+      <w:r>
+        <w:t>Hivemind</w:t>
+      </w:r>
+      <w:proofErr w:type="spellEnd"/>
+      <w:r>
+        <w:br/>
+      </w:r>
+      <w:r>
+        <w:br/>
+      </w:r>
+      <w:r>
+        <w:rPr>
+          <w:b/>
+        </w:rPr>
+        <w:t xml:space="preserve">Corrupters </w:t>
+      </w:r>
+      <w:r>
+        <w:t xml:space="preserve">– Latch onto a position and begin spreading “creep”  </w:t>
+      </w:r>
+      <w:r>
+        <w:br/>
+        <w:t xml:space="preserve"> </w:t>
+      </w:r>
+      <w:r>
+        <w:tab/>
+        <w:t>-</w:t>
+      </w:r>
+      <w:proofErr w:type="spellStart"/>
+      <w:r>
+        <w:t>Bugz</w:t>
+      </w:r>
+      <w:proofErr w:type="spellEnd"/>
+      <w:r>
+        <w:t xml:space="preserve"> move </w:t>
+      </w:r>
+      <w:r>
+        <w:t>fast</w:t>
+      </w:r>
+      <w:r>
+        <w:t>er</w:t>
+      </w:r>
+      <w:r>
+        <w:t xml:space="preserve"> on creep, bu</w:t>
+      </w:r>
+      <w:r>
+        <w:t>t</w:t>
+      </w:r>
+      <w:r>
+        <w:t xml:space="preserve"> </w:t>
+      </w:r>
+      <w:proofErr w:type="spellStart"/>
+      <w:r>
+        <w:t>mercs</w:t>
+      </w:r>
+      <w:proofErr w:type="spellEnd"/>
+      <w:r>
+        <w:t xml:space="preserve"> move slower</w:t>
+      </w:r>
+    </w:p>
+    <w:p>
+      <w:pPr>
+        <w:ind w:left="720"/>
+      </w:pPr>
+      <w:r>
+        <w:rPr>
+          <w:b/>
+        </w:rPr>
+        <w:t>Burrower</w:t>
+      </w:r>
+      <w:r>
+        <w:t xml:space="preserve"> – Creates holes for the bugs to use as a tunnel system</w:t>
+      </w:r>
+      <w:r>
+        <w:br/>
+        <w:t xml:space="preserve"> </w:t>
+      </w:r>
+      <w:r>
+        <w:tab/>
+        <w:t>-This includes room to room</w:t>
+      </w:r>
+      <w:r>
+        <w:br/>
+      </w:r>
+      <w:r>
+        <w:br/>
+      </w:r>
+      <w:r>
+        <w:rPr>
+          <w:b/>
+        </w:rPr>
+        <w:t>Stalkers –</w:t>
+      </w:r>
+      <w:r>
+        <w:t xml:space="preserve"> These </w:t>
+      </w:r>
+      <w:r>
+        <w:t>guys are invisible until they get close enough to a unit</w:t>
+      </w:r>
+      <w:r>
+        <w:br/>
+        <w:t xml:space="preserve"> </w:t>
+      </w:r>
+      <w:r>
+        <w:tab/>
+        <w:t xml:space="preserve">-once within range they attempt to stun and drag the </w:t>
+      </w:r>
+      <w:proofErr w:type="spellStart"/>
+      <w:r>
+        <w:t>merc</w:t>
+      </w:r>
+      <w:proofErr w:type="spellEnd"/>
+      <w:r>
+        <w:t xml:space="preserve"> to an isolated location </w:t>
+      </w:r>
+      <w:r>
+        <w:br/>
+        <w:t xml:space="preserve"> </w:t>
+      </w:r>
+      <w:r>
+        <w:tab/>
+      </w:r>
+      <w:r>
+        <w:t xml:space="preserve">where more </w:t>
+      </w:r>
+      <w:proofErr w:type="spellStart"/>
+      <w:r>
+        <w:t>bugz</w:t>
+      </w:r>
+      <w:proofErr w:type="spellEnd"/>
+      <w:r>
+        <w:t xml:space="preserve"> can swarm the lone </w:t>
+      </w:r>
+      <w:proofErr w:type="spellStart"/>
+      <w:r>
+        <w:t>merk</w:t>
+      </w:r>
+      <w:proofErr w:type="spellEnd"/>
+      <w:r>
+        <w:br/>
+      </w:r>
+      <w:r>
+        <w:br/>
+      </w:r>
+      <w:proofErr w:type="spellStart"/>
+      <w:r>
+        <w:rPr>
+          <w:b/>
+        </w:rPr>
+        <w:t>WebSpinner</w:t>
+      </w:r>
+      <w:proofErr w:type="spellEnd"/>
+      <w:r>
+        <w:rPr>
+          <w:b/>
+        </w:rPr>
+        <w:t xml:space="preserve"> </w:t>
+      </w:r>
+      <w:r>
+        <w:t>– These dudes</w:t>
+      </w:r>
+      <w:r>
+        <w:t xml:space="preserve"> throw sticky webs at targets</w:t>
+      </w:r>
+      <w:r>
+        <w:t xml:space="preserve"> slowing them down dramatically</w:t>
+      </w:r>
+      <w:r>
+        <w:br/>
+      </w:r>
+      <w:r>
+        <w:br/>
+      </w:r>
+      <w:proofErr w:type="spellStart"/>
+      <w:r>
+        <w:rPr>
+          <w:b/>
+        </w:rPr>
+        <w:t>BoomBugz</w:t>
+      </w:r>
+      <w:proofErr w:type="spellEnd"/>
+      <w:r>
+        <w:t xml:space="preserve"> – These dudes are filled with acid and explode bursting spores upon death.</w:t>
+      </w:r>
+      <w:r>
+        <w:br/>
+        <w:t xml:space="preserve"> </w:t>
+      </w:r>
+      <w:r>
+        <w:tab/>
+        <w:t>-Spores</w:t>
+      </w:r>
+    </w:p>
+    <w:p>
+      <w:pPr>
+        <w:ind w:left="720"/>
+      </w:pPr>
+      <w:r>
+        <w:rPr>
+          <w:b/>
+        </w:rPr>
+        <w:t xml:space="preserve">Splitters </w:t>
+      </w:r>
+      <w:r>
+        <w:t>– These dudes multiply on death into weaker variants.</w:t>
+      </w:r>
+      <w:r>
+        <w:br/>
+        <w:t xml:space="preserve"> </w:t>
+      </w:r>
+      <w:r>
+        <w:tab/>
+        <w:t>Level 1 – Splits into 2 units with ½ health the original</w:t>
+      </w:r>
+      <w:r>
+        <w:br/>
+      </w:r>
+      <w:r>
+        <w:tab/>
+        <w:t xml:space="preserve">Level 2 – Splits into 4 units with ¼ health the Level 1 </w:t>
+      </w:r>
+      <w:proofErr w:type="spellStart"/>
+      <w:r>
+        <w:t>spitter</w:t>
+      </w:r>
+      <w:proofErr w:type="spellEnd"/>
+    </w:p>
+    <w:p>
+      <w:pPr>
+        <w:ind w:left="720"/>
+      </w:pPr>
+      <w:r>
+        <w:rPr>
+          <w:b/>
+        </w:rPr>
+        <w:t>Sleeper</w:t>
+      </w:r>
+      <w:r>
+        <w:t xml:space="preserve"> – This parasite digs into the brain of a survivor/</w:t>
+      </w:r>
+      <w:proofErr w:type="spellStart"/>
+      <w:r>
+        <w:t>merc</w:t>
+      </w:r>
+      <w:proofErr w:type="spellEnd"/>
+      <w:r>
+        <w:t xml:space="preserve">, and attempts to infiltrate the </w:t>
+      </w:r>
+      <w:r>
+        <w:br/>
+      </w:r>
+      <w:proofErr w:type="gramStart"/>
+      <w:r>
+        <w:t>enemies</w:t>
+      </w:r>
+      <w:proofErr w:type="gramEnd"/>
+      <w:r>
+        <w:t xml:space="preserve"> defences. Once inside the time is right, the bug starts eating at the nerve centers and forces the unit to attack friendlies.</w:t>
+      </w:r>
+      <w:r>
+        <w:br/>
+        <w:t xml:space="preserve"> </w:t>
+      </w:r>
+      <w:r>
+        <w:tab/>
+        <w:t xml:space="preserve">Sleepers are this universes </w:t>
+      </w:r>
+      <w:proofErr w:type="spellStart"/>
+      <w:r>
+        <w:t>equivilant</w:t>
+      </w:r>
+      <w:proofErr w:type="spellEnd"/>
+      <w:r>
+        <w:t xml:space="preserve"> of chest </w:t>
+      </w:r>
+      <w:proofErr w:type="spellStart"/>
+      <w:r>
+        <w:t>bursters</w:t>
+      </w:r>
+      <w:proofErr w:type="spellEnd"/>
+      <w:r>
+        <w:t xml:space="preserve"> only in this universe the unit </w:t>
+      </w:r>
+      <w:r>
+        <w:br/>
+        <w:t xml:space="preserve"> </w:t>
+      </w:r>
+      <w:r>
+        <w:tab/>
+      </w:r>
+      <w:r>
+        <w:t xml:space="preserve">simply goes berserk before </w:t>
+      </w:r>
+      <w:proofErr w:type="spellStart"/>
+      <w:r>
+        <w:t>dieing</w:t>
+      </w:r>
+      <w:proofErr w:type="spellEnd"/>
+      <w:r>
+        <w:t>.</w:t>
+      </w:r>
+    </w:p>
+    <w:p>
+      <w:pPr>
+        <w:ind w:left="720"/>
+      </w:pPr>
+      <w:proofErr w:type="spellStart"/>
+      <w:r>
+        <w:rPr>
+          <w:b/>
+        </w:rPr>
+        <w:t>Mantid</w:t>
+      </w:r>
+      <w:proofErr w:type="spellEnd"/>
+      <w:r>
+        <w:rPr>
+          <w:b/>
+        </w:rPr>
+        <w:t xml:space="preserve"> Stryker</w:t>
+      </w:r>
+      <w:r>
+        <w:t xml:space="preserve"> – Bipedal bug that shoots hardened </w:t>
+      </w:r>
+      <w:proofErr w:type="spellStart"/>
+      <w:r>
+        <w:t>caraprace</w:t>
+      </w:r>
+      <w:proofErr w:type="spellEnd"/>
+      <w:r>
+        <w:t xml:space="preserve"> shards from </w:t>
+      </w:r>
+      <w:proofErr w:type="spellStart"/>
+      <w:proofErr w:type="gramStart"/>
+      <w:r>
+        <w:t>it’s</w:t>
+      </w:r>
+      <w:proofErr w:type="spellEnd"/>
+      <w:proofErr w:type="gramEnd"/>
+      <w:r>
+        <w:t xml:space="preserve"> arms</w:t>
+      </w:r>
+      <w:r>
+        <w:br/>
+      </w:r>
+      <w:r>
+        <w:br/>
+      </w:r>
       <w:bookmarkStart w:id="0" w:name="_GoBack"/>
+      <w:r>
+        <w:rPr>
+          <w:b/>
+        </w:rPr>
+        <w:t>Leapers</w:t>
+      </w:r>
       <w:bookmarkEnd w:id="0"/>
-    </w:p>
-    <w:p>
-      <w:r>
-        <w:t>Injured</w:t>
-      </w:r>
+      <w:r>
+        <w:t xml:space="preserve"> – These guys stay behind a distance until the moment is right. As soon as that window </w:t>
+      </w:r>
+      <w:r>
+        <w:br/>
+        <w:t xml:space="preserve"> </w:t>
+      </w:r>
+      <w:r>
+        <w:tab/>
+      </w:r>
+      <w:r>
+        <w:t>opens itself these guys pounce on their target ravaging them to pieces once down.</w:t>
+      </w:r>
+    </w:p>
+    <w:p>
+      <w:pPr>
+        <w:ind w:left="720"/>
+      </w:pPr>
+    </w:p>
+    <w:p>
+      <w:pPr>
+        <w:ind w:left="720"/>
+      </w:pPr>
+    </w:p>
+    <w:p>
+      <w:pPr>
+        <w:ind w:left="720"/>
+      </w:pPr>
+      <w:r>
+        <w:t>Queen AI is simple. The queen will spend time producing Queens and a specific unit type. When a queen is spawn her unit type is chosen at random and she will do the same thing. This will result in steady population growth with random bugs being spawned.</w:t>
+      </w:r>
+    </w:p>
+    <w:p>
+      <w:pPr>
+        <w:ind w:left="720"/>
+      </w:pPr>
+    </w:p>
+    <w:p>
+      <w:pPr>
+        <w:ind w:firstLine="720"/>
+      </w:pPr>
+      <w:proofErr w:type="spellStart"/>
+      <w:r>
+        <w:t>LifeForms</w:t>
+      </w:r>
+      <w:proofErr w:type="spellEnd"/>
+      <w:r>
+        <w:t xml:space="preserve"> spawn from Eggs, the Queen decides what life form to spawn.</w:t>
+      </w:r>
+    </w:p>
+    <w:p>
+      <w:pPr>
+        <w:ind w:left="720"/>
+      </w:pPr>
+      <w:r>
+        <w:lastRenderedPageBreak/>
+        <w:br/>
+      </w:r>
+    </w:p>
+    <w:p>
+      <w:r>
+        <w:t>Plot Questions:</w:t>
+      </w:r>
+    </w:p>
+    <w:p>
+      <w:pPr>
+        <w:rPr>
+          <w:b/>
+        </w:rPr>
+      </w:pPr>
+      <w:r>
+        <w:t>For now</w:t>
+      </w:r>
+      <w:r>
+        <w:rPr>
+          <w:b/>
+        </w:rPr>
+        <w:t xml:space="preserve"> </w:t>
+      </w:r>
+      <w:r>
+        <w:rPr>
+          <w:b/>
+          <w:u w:val="single"/>
+        </w:rPr>
+        <w:t>NO PLOT!</w:t>
+      </w:r>
+    </w:p>
+    <w:p>
+      <w:r>
+        <w:t xml:space="preserve">Just simple Dive in, choose </w:t>
+      </w:r>
+      <w:proofErr w:type="spellStart"/>
+      <w:r>
+        <w:t>loadout</w:t>
+      </w:r>
+      <w:proofErr w:type="spellEnd"/>
+      <w:r>
+        <w:t>, complete goal win/lose.</w:t>
+      </w:r>
+    </w:p>
+    <w:p/>
+    <w:p/>
+    <w:p/>
+    <w:p>
+      <w:r>
+        <w:t>The outposts are run by Organizations.</w:t>
+      </w:r>
+    </w:p>
+    <w:p/>
+    <w:p>
+      <w:r>
+        <w:t>Separate Organizations have separate Motives:</w:t>
+      </w:r>
+    </w:p>
+    <w:p>
+      <w:r>
+        <w:t>(Sometimes these motivations directly oppose each other, and when a contract is chosen players choose an Organization to side with, and must dispose the players opposing the goal).</w:t>
+      </w:r>
+      <w:r>
+        <w:t xml:space="preserve"> These will be </w:t>
+      </w:r>
+      <w:proofErr w:type="spellStart"/>
+      <w:r>
+        <w:t>reffered</w:t>
+      </w:r>
+      <w:proofErr w:type="spellEnd"/>
+      <w:r>
+        <w:t xml:space="preserve"> to as Mission Type 2 or Conflict Missions</w:t>
+      </w:r>
+      <w:r>
+        <w:t>.</w:t>
+      </w:r>
+    </w:p>
+    <w:p/>
+    <w:p>
+      <w:r>
+        <w:t>Organizations:</w:t>
+      </w:r>
+    </w:p>
+    <w:p>
+      <w:r>
+        <w:t>[Preservation] – Study Alien lifeforms by abducting samples + living organisms, to detect weakness in the even the lifeform as a collective becomes a threat.</w:t>
+      </w:r>
+    </w:p>
+    <w:p/>
+    <w:p/>
+    <w:p/>
+    <w:p/>
+    <w:p/>
+    <w:p>
+      <w:r>
+        <w:t>Create Guns based on Gun Stats + Pool.</w:t>
+      </w:r>
+    </w:p>
+    <w:p>
+      <w:r>
+        <w:t>The Rule is, you only have a certain amount of points to distribute, using these points</w:t>
+      </w:r>
+      <w:r>
+        <w:br/>
+      </w:r>
+      <w:r>
+        <w:t>you can forge balanced guns that do not overshadow one another.</w:t>
+      </w:r>
+    </w:p>
+    <w:p/>
+    <w:p>
+      <w:r>
+        <w:t>Rate of Fire (Bullets per second)</w:t>
+      </w:r>
+      <w:proofErr w:type="gramStart"/>
       <w:r>
         <w:t>:</w:t>
       </w:r>
-      <w:r>
-        <w:br/>
-        <w:t xml:space="preserve"> </w:t>
-      </w:r>
-      <w:r>
-        <w:tab/>
-        <w:t>-Backwards Crawl</w:t>
-      </w:r>
-      <w:r>
-        <w:t xml:space="preserve"> (Right before death)</w:t>
-      </w:r>
-      <w:r>
-        <w:br/>
-        <w:t xml:space="preserve"> </w:t>
-      </w:r>
-      <w:r>
-        <w:tab/>
-        <w:t>-Torso/Arm injured (1 arm across chest) (1/4 health remaining)</w:t>
-      </w:r>
-      <w:r>
-        <w:br/>
-        <w:t xml:space="preserve"> </w:t>
-      </w:r>
-      <w:r>
-        <w:tab/>
-        <w:t>-Self Injection</w:t>
-      </w:r>
-      <w:r>
-        <w:br/>
-        <w:t xml:space="preserve"> </w:t>
-      </w:r>
-      <w:r>
-        <w:tab/>
+      <w:proofErr w:type="gramEnd"/>
+      <w:r>
+        <w:br/>
+      </w:r>
+      <w:r>
+        <w:t>Min ------------------</w:t>
+      </w:r>
+      <w:r>
+        <w:t>--------------------------- Max</w:t>
+      </w:r>
+      <w:r>
+        <w:br/>
+      </w:r>
+      <w:r>
+        <w:t xml:space="preserve">Sniper = 1, </w:t>
+      </w:r>
+      <w:proofErr w:type="spellStart"/>
+      <w:r>
+        <w:t>Minigun</w:t>
+      </w:r>
+      <w:proofErr w:type="spellEnd"/>
+      <w:r>
+        <w:t xml:space="preserve"> = </w:t>
+      </w:r>
+      <w:r>
+        <w:t>60</w:t>
+      </w:r>
+    </w:p>
+    <w:p/>
+    <w:p>
+      <w:r>
+        <w:lastRenderedPageBreak/>
+        <w:t>Range</w:t>
+      </w:r>
+      <w:proofErr w:type="gramStart"/>
+      <w:r>
+        <w:t>:</w:t>
+      </w:r>
+      <w:proofErr w:type="gramEnd"/>
+      <w:r>
+        <w:br/>
+      </w:r>
+      <w:r>
+        <w:t>Min ------------------</w:t>
+      </w:r>
+      <w:r>
+        <w:t>--------------------------- Max</w:t>
+      </w:r>
+      <w:r>
+        <w:br/>
+      </w:r>
+      <w:r>
+        <w:t>Requires Testing</w:t>
+      </w:r>
+      <w:r>
+        <w:br/>
+      </w:r>
+      <w:r>
+        <w:br/>
+      </w:r>
+      <w:r>
+        <w:t>Reload Speed</w:t>
+      </w:r>
+      <w:r>
+        <w:t>:</w:t>
+      </w:r>
+      <w:r>
+        <w:br/>
+      </w:r>
+      <w:r>
+        <w:t>Min ------------------</w:t>
+      </w:r>
+      <w:r>
+        <w:t>--------------------------- Max</w:t>
+      </w:r>
+      <w:r>
+        <w:br/>
+      </w:r>
+      <w:r>
+        <w:t>Requires Testing</w:t>
+      </w:r>
+    </w:p>
+    <w:p/>
+    <w:p>
+      <w:r>
+        <w:t>Recoil</w:t>
+      </w:r>
+      <w:r>
+        <w:t xml:space="preserve"> Magnitude</w:t>
+      </w:r>
+      <w:r>
+        <w:t xml:space="preserve"> (The amount of cone increase per “</w:t>
+      </w:r>
+      <w:r>
+        <w:t>Rate of Fire</w:t>
+      </w:r>
+      <w:r>
+        <w:t>”)</w:t>
+      </w:r>
+      <w:proofErr w:type="gramStart"/>
+      <w:r>
+        <w:t>:</w:t>
+      </w:r>
+      <w:proofErr w:type="gramEnd"/>
+      <w:r>
+        <w:br/>
+      </w:r>
+      <w:r>
+        <w:t>Min --------------------------------------------- Max</w:t>
+      </w:r>
+      <w:r>
+        <w:br/>
+      </w:r>
+      <w:r>
+        <w:t>Requires Testing</w:t>
+      </w:r>
+    </w:p>
+    <w:p/>
+    <w:p>
+      <w:r>
+        <w:t>Mag Size</w:t>
+      </w:r>
+    </w:p>
+    <w:p>
+      <w:r>
+        <w:t>Min --------------------------------------------- Max</w:t>
+      </w:r>
+      <w:r>
+        <w:br/>
+        <w:t>Requires Testing</w:t>
+      </w:r>
+    </w:p>
+    <w:p>
+      <w:r>
+        <w:t>Min Bullets before Reload is needed…</w:t>
+      </w:r>
+    </w:p>
+    <w:p/>
+    <w:p/>
+    <w:p>
+      <w:r>
+        <w:t xml:space="preserve">Weight/ </w:t>
+      </w:r>
+      <w:proofErr w:type="spellStart"/>
+      <w:r>
+        <w:t>RunSpeed</w:t>
+      </w:r>
+      <w:proofErr w:type="spellEnd"/>
+      <w:r>
+        <w:t xml:space="preserve"> Reduction</w:t>
+      </w:r>
+      <w:r>
+        <w:t xml:space="preserve"> (The heavier the weapon the slower the player can run</w:t>
+      </w:r>
+      <w:proofErr w:type="gramStart"/>
+      <w:r>
+        <w:t>)</w:t>
+      </w:r>
+      <w:proofErr w:type="gramEnd"/>
+      <w:r>
+        <w:br/>
+      </w:r>
+      <w:r>
+        <w:t>Min --------------------------------------------- Max</w:t>
+      </w:r>
+      <w:r>
+        <w:br/>
+        <w:t>Requires Testing</w:t>
+      </w:r>
+    </w:p>
+    <w:p/>
+    <w:p/>
+    <w:p/>
+    <w:p/>
+    <w:p/>
+    <w:p/>
+    <w:p>
+      <w:pPr>
+        <w:rPr>
+          <w:b/>
+        </w:rPr>
+      </w:pPr>
+      <w:r>
+        <w:rPr>
+          <w:b/>
+        </w:rPr>
+        <w:t>Spread</w:t>
+      </w:r>
+    </w:p>
+    <w:p>
+      <w:r>
+        <w:t xml:space="preserve">Max </w:t>
+      </w:r>
+      <w:r>
+        <w:t xml:space="preserve">Move </w:t>
+      </w:r>
+      <w:proofErr w:type="gramStart"/>
+      <w:r>
+        <w:t>Spread</w:t>
+      </w:r>
+      <w:proofErr w:type="gramEnd"/>
+      <w:r>
+        <w:br/>
+      </w:r>
+      <w:r>
+        <w:t xml:space="preserve">( The amount of deviation applied by </w:t>
+      </w:r>
+      <w:r>
+        <w:t>Moving Take base of Stand/Crouch add</w:t>
+      </w:r>
+      <w:r>
+        <w:br/>
+        <w:t>move spread based on velocity of Player</w:t>
+      </w:r>
+      <w:r>
+        <w:t>. Walk = Lower than Run</w:t>
+      </w:r>
+      <w:proofErr w:type="gramStart"/>
+      <w:r>
+        <w:t>)</w:t>
+      </w:r>
+      <w:proofErr w:type="gramEnd"/>
+      <w:r>
+        <w:br/>
+      </w:r>
+      <w:r>
+        <w:t>Min ------------------</w:t>
+      </w:r>
+      <w:r>
+        <w:t>--------------------------- Max</w:t>
+      </w:r>
+      <w:r>
+        <w:br/>
+      </w:r>
+      <w:r>
+        <w:t>Requires Testing</w:t>
+      </w:r>
+      <w:r>
+        <w:br/>
+      </w:r>
+    </w:p>
+    <w:p>
+      <w:r>
+        <w:lastRenderedPageBreak/>
+        <w:t>Stand Spread</w:t>
+      </w:r>
+      <w:r>
+        <w:t xml:space="preserve"> </w:t>
+      </w:r>
+      <w:proofErr w:type="gramStart"/>
+      <w:r>
+        <w:t>( The</w:t>
+      </w:r>
+      <w:proofErr w:type="gramEnd"/>
+      <w:r>
+        <w:t xml:space="preserve"> amount of deviation applied by Standing )</w:t>
+      </w:r>
+      <w:r>
+        <w:br/>
+      </w:r>
+      <w:r>
+        <w:t>Min ------------------</w:t>
+      </w:r>
+      <w:r>
+        <w:t>--------------------------- Max</w:t>
+      </w:r>
+      <w:r>
+        <w:br/>
+      </w:r>
+      <w:r>
+        <w:t>Requires Testing</w:t>
+      </w:r>
+      <w:r>
+        <w:br/>
+      </w:r>
+      <w:r>
+        <w:br/>
+        <w:t>Crouch</w:t>
+      </w:r>
+      <w:r>
+        <w:t xml:space="preserve"> Spread ( The amount of deviation applied by Standing )</w:t>
+      </w:r>
+      <w:r>
+        <w:br/>
+      </w:r>
+      <w:r>
+        <w:t>Min ------------------</w:t>
+      </w:r>
+      <w:r>
+        <w:t>--------------------------- Max</w:t>
+      </w:r>
+      <w:r>
+        <w:br/>
+      </w:r>
+      <w:r>
+        <w:t>Requires Testing</w:t>
+      </w:r>
+    </w:p>
+    <w:p/>
+    <w:p>
+      <w:r>
+        <w:t>Damage:</w:t>
+      </w:r>
+      <w:r>
+        <w:br/>
+      </w:r>
+    </w:p>
+    <w:p>
+      <w:r>
+        <w:t>Raw Damage</w:t>
+      </w:r>
+      <w:proofErr w:type="gramStart"/>
+      <w:r>
+        <w:t>:</w:t>
+      </w:r>
+      <w:proofErr w:type="gramEnd"/>
+      <w:r>
+        <w:br/>
+      </w:r>
+      <w:r>
+        <w:t>Min --------------------------------------------- Max</w:t>
+      </w:r>
+      <w:r>
+        <w:br/>
+        <w:t>Requires Testing</w:t>
+      </w:r>
+    </w:p>
+    <w:p>
+      <w:r>
+        <w:t>Armour Penetration</w:t>
+      </w:r>
+      <w:r>
+        <w:t>:</w:t>
+      </w:r>
+      <w:r>
+        <w:t xml:space="preserve"> (Modifier used to reduce the raw damage inflicted based on targets protection</w:t>
+      </w:r>
+      <w:proofErr w:type="gramStart"/>
+      <w:r>
+        <w:t>)</w:t>
+      </w:r>
+      <w:proofErr w:type="gramEnd"/>
+      <w:r>
+        <w:br/>
+      </w:r>
+      <w:r>
+        <w:t>0% -&gt; 100%</w:t>
+      </w:r>
+      <w:r>
+        <w:br/>
+        <w:t>Min --------------------------------------------- Max</w:t>
+      </w:r>
+      <w:r>
+        <w:br/>
+        <w:t>Requires Testing</w:t>
+      </w:r>
+    </w:p>
+    <w:p/>
+    <w:p>
+      <w:r>
+        <w:t>Damage Calculation on Hit:</w:t>
+      </w:r>
+    </w:p>
+    <w:p>
+      <w:r>
+        <w:t>Unit Health +</w:t>
+      </w:r>
+      <w:proofErr w:type="gramStart"/>
+      <w:r>
+        <w:t xml:space="preserve">=  </w:t>
+      </w:r>
+      <w:r>
+        <w:t>Min</w:t>
+      </w:r>
+      <w:proofErr w:type="gramEnd"/>
+      <w:r>
+        <w:t>[0,</w:t>
+      </w:r>
+      <w:r>
+        <w:t xml:space="preserve">  </w:t>
+      </w:r>
+      <w:r>
+        <w:t>(</w:t>
+      </w:r>
+      <w:r>
+        <w:t xml:space="preserve">Unit Armour -  </w:t>
+      </w:r>
+      <w:proofErr w:type="spellStart"/>
+      <w:r>
+        <w:t>UnitArmour</w:t>
+      </w:r>
+      <w:proofErr w:type="spellEnd"/>
+      <w:r>
+        <w:t xml:space="preserve"> * Armour Penetration</w:t>
+      </w:r>
+      <w:r>
+        <w:t>)</w:t>
+      </w:r>
+      <w:r>
+        <w:t xml:space="preserve"> – Raw Damage</w:t>
+      </w:r>
+      <w:r>
+        <w:t xml:space="preserve"> ]</w:t>
+      </w:r>
+    </w:p>
+    <w:p>
+      <w:proofErr w:type="spellStart"/>
+      <w:r>
+        <w:t>Ie</w:t>
+      </w:r>
+      <w:proofErr w:type="spellEnd"/>
+      <w:r>
+        <w:t xml:space="preserve"> if Enemy has 80 Armour and player has 100% armor penetration</w:t>
+      </w:r>
+      <w:r>
+        <w:br/>
+        <w:t xml:space="preserve">UHP = UHP +   Min </w:t>
+      </w:r>
+      <w:proofErr w:type="gramStart"/>
+      <w:r>
+        <w:t>( 0</w:t>
+      </w:r>
+      <w:proofErr w:type="gramEnd"/>
+      <w:r>
+        <w:t>,  (80 -  ( 80*1.00)  – Raw Damage ) )</w:t>
+      </w:r>
+      <w:r>
+        <w:br/>
+        <w:t>+ Because Raw Damage is negative.</w:t>
+      </w:r>
+      <w:r>
+        <w:br/>
+        <w:t xml:space="preserve">Min because the Unit should not GAIN </w:t>
+      </w:r>
+      <w:proofErr w:type="spellStart"/>
+      <w:r>
+        <w:t>hp</w:t>
+      </w:r>
+      <w:proofErr w:type="spellEnd"/>
+      <w:r>
+        <w:t xml:space="preserve"> if the armour is stronger than the Damage given</w:t>
+      </w:r>
+      <w:r>
+        <w:br/>
+      </w:r>
+      <w:r>
+        <w:br/>
+      </w:r>
+    </w:p>
+    <w:p/>
+    <w:p/>
+    <w:p/>
+    <w:p>
+      <w:r>
+        <w:t>Start with 1 Rifle Model.</w:t>
+      </w:r>
+    </w:p>
+    <w:p>
+      <w:r>
+        <w:t>Create Stats to test all types of guns with including pistol by modifying the weight</w:t>
+      </w:r>
+    </w:p>
+    <w:p/>
+    <w:p/>
+    <w:p>
+      <w:r>
+        <w:t xml:space="preserve">Base Game: </w:t>
+      </w:r>
+      <w:r>
+        <w:br/>
+      </w:r>
+      <w:r>
+        <w:tab/>
+        <w:t>Hook up</w:t>
+      </w:r>
+      <w:r>
+        <w:t xml:space="preserve">: </w:t>
+      </w:r>
+    </w:p>
+    <w:p>
+      <w:pPr>
+        <w:ind w:firstLine="720"/>
+      </w:pPr>
+      <w:r>
+        <w:lastRenderedPageBreak/>
+        <w:t>Lower Body:</w:t>
+      </w:r>
+      <w:r>
+        <w:br/>
+        <w:t xml:space="preserve"> </w:t>
+      </w:r>
+      <w:r>
+        <w:tab/>
+      </w:r>
+      <w:r>
+        <w:tab/>
+      </w:r>
+      <w:r>
+        <w:t>Walk</w:t>
+      </w:r>
+      <w:r>
+        <w:br/>
+        <w:t xml:space="preserve"> </w:t>
+      </w:r>
+      <w:r>
+        <w:tab/>
+      </w:r>
+      <w:r>
+        <w:tab/>
+        <w:t>Run</w:t>
+      </w:r>
+      <w:r>
+        <w:br/>
+      </w:r>
+      <w:r>
+        <w:tab/>
+      </w:r>
+      <w:r>
+        <w:tab/>
+        <w:t>Crouch</w:t>
+      </w:r>
+      <w:r>
+        <w:br/>
+      </w:r>
+      <w:r>
+        <w:tab/>
+      </w:r>
+      <w:r>
+        <w:tab/>
+        <w:t>Stand</w:t>
+      </w:r>
+    </w:p>
+    <w:p>
+      <w:pPr>
+        <w:ind w:left="720"/>
+      </w:pPr>
+      <w:r>
+        <w:t>Upper Body:</w:t>
+      </w:r>
+      <w:r>
+        <w:br/>
+        <w:t xml:space="preserve"> </w:t>
+      </w:r>
+      <w:r>
+        <w:tab/>
+      </w:r>
+      <w:r>
+        <w:t>Aim Gun</w:t>
+      </w:r>
+      <w:r>
+        <w:br/>
+        <w:t xml:space="preserve"> </w:t>
+      </w:r>
+      <w:r>
+        <w:tab/>
+      </w:r>
+      <w:r>
+        <w:tab/>
+      </w:r>
+      <w:r>
+        <w:t>-Animate Gun Aim</w:t>
+      </w:r>
+      <w:r>
+        <w:br/>
+        <w:t xml:space="preserve"> </w:t>
+      </w:r>
+      <w:r>
+        <w:tab/>
+        <w:t>Shoot Gun</w:t>
+      </w:r>
+      <w:r>
+        <w:br/>
+      </w:r>
+      <w:r>
+        <w:tab/>
+      </w:r>
+      <w:r>
+        <w:tab/>
+      </w:r>
+      <w:r>
         <w:t>-</w:t>
       </w:r>
       <w:r>
-        <w:t>Over Shoulder carry (help move severely injured person. Limpers move faster than crawlers)</w:t>
-      </w:r>
-      <w:r>
-        <w:br/>
-      </w:r>
-      <w:r>
-        <w:tab/>
-      </w:r>
-      <w:r>
-        <w:tab/>
-        <w:t>-a person fending off death will be carried slower than one who can help move</w:t>
-      </w:r>
-      <w:r>
-        <w:br/>
-      </w:r>
-      <w:r>
-        <w:tab/>
-        <w:t>-</w:t>
-      </w:r>
-      <w:r>
-        <w:t>Getting carried over shoulder</w:t>
-      </w:r>
-      <w:r>
-        <w:br/>
-      </w:r>
-      <w:r>
-        <w:tab/>
-      </w:r>
-      <w:r>
-        <w:tab/>
-        <w:t>-1 Arm is free to shoot while Carrier spends time dragging your ass.</w:t>
-      </w:r>
-      <w:r>
-        <w:br/>
-      </w:r>
-      <w:r>
-        <w:tab/>
-        <w:t>-</w:t>
-      </w:r>
-      <w:r>
-        <w:t>Inject Other</w:t>
-      </w:r>
-      <w:r>
-        <w:br/>
-      </w:r>
-      <w:r>
-        <w:tab/>
-        <w:t>-</w:t>
-      </w:r>
-    </w:p>
-    <w:p/>
-    <w:p>
-      <w:r>
-        <w:t>Movement:</w:t>
-      </w:r>
-    </w:p>
-    <w:p>
-      <w:r>
-        <w:tab/>
-        <w:t>-Run -&gt; Slide -&gt; Crouch</w:t>
-      </w:r>
-      <w:r>
-        <w:br/>
-        <w:t xml:space="preserve"> </w:t>
-      </w:r>
-      <w:r>
-        <w:tab/>
-        <w:t>-Dive</w:t>
-      </w:r>
-      <w:r>
-        <w:br/>
-      </w:r>
-      <w:r>
-        <w:tab/>
-        <w:t>-Walk -&gt; Run</w:t>
-      </w:r>
-      <w:r>
-        <w:br/>
-      </w:r>
-      <w:r>
-        <w:tab/>
-        <w:t>-Lowered -&gt; Raised</w:t>
-      </w:r>
-      <w:r>
-        <w:br/>
-      </w:r>
-      <w:r>
-        <w:lastRenderedPageBreak/>
-        <w:t xml:space="preserve"> </w:t>
-      </w:r>
-      <w:r>
-        <w:br/>
-        <w:t xml:space="preserve"> </w:t>
-      </w:r>
-      <w:r>
-        <w:tab/>
-        <w:t>-Climb up/Down</w:t>
-      </w:r>
-      <w:r>
-        <w:br/>
-      </w:r>
-    </w:p>
-    <w:p/>
-    <w:p>
-      <w:r>
-        <w:t>Design :</w:t>
-      </w:r>
-    </w:p>
-    <w:p>
-      <w:r>
-        <w:tab/>
-      </w:r>
-      <w:r>
-        <w:t>Ceilings</w:t>
-      </w:r>
-      <w:r>
-        <w:t xml:space="preserve"> are Hidden when inside the Room, otherwise always shown</w:t>
-      </w:r>
-    </w:p>
-    <w:p/>
-    <w:p/>
-    <w:p/>
-    <w:p/>
-    <w:p/>
-    <w:p>
-      <w:r>
-        <w:t xml:space="preserve"> </w:t>
-      </w:r>
-      <w:r>
-        <w:t>Plot Questions:</w:t>
-      </w:r>
-    </w:p>
-    <w:p>
-      <w:r>
-        <w:t>For now NO PLOT!</w:t>
-      </w:r>
-    </w:p>
-    <w:p>
-      <w:r>
-        <w:t>Just simple Dive in, choose loadout, complete goal win/lose.</w:t>
-      </w:r>
-    </w:p>
-    <w:p/>
-    <w:p/>
-    <w:p/>
-    <w:p>
-      <w:r>
-        <w:tab/>
-        <w:t>The outposts are run by Organizations.</w:t>
-      </w:r>
-    </w:p>
-    <w:p/>
-    <w:p>
-      <w:r>
-        <w:t>Separate Organizations have separate Motives:</w:t>
-      </w:r>
-    </w:p>
-    <w:p>
-      <w:r>
-        <w:t>(Sometimes these motivations directly oppose each other, and when a contract is chosen players choose an Organization to side with, and must dispose the players opposing the goal).</w:t>
-      </w:r>
-      <w:r>
-        <w:t xml:space="preserve"> These will be reffered to as Mission Type 2 or Conflict Missions</w:t>
-      </w:r>
-      <w:r>
-        <w:t>.</w:t>
-      </w:r>
-    </w:p>
-    <w:p/>
-    <w:p>
-      <w:r>
-        <w:t>Organizations:</w:t>
-      </w:r>
-    </w:p>
-    <w:p>
-      <w:r>
-        <w:t>[Preservation] – Study Alien lifeforms by abducting samples + living organisms, to detect weakness in the even the lifeform as a collective becomes a threat.</w:t>
-      </w:r>
-    </w:p>
-    <w:p>
-      <w:r>
-        <w:t xml:space="preserve">[] - </w:t>
-      </w:r>
-    </w:p>
-    <w:p/>
-    <w:p/>
-    <w:p/>
+        <w:t>Animate Gun shoot</w:t>
+      </w:r>
+      <w:r>
+        <w:br/>
+      </w:r>
+      <w:r>
+        <w:tab/>
+        <w:t>Throw Gadget</w:t>
+      </w:r>
+      <w:r>
+        <w:br/>
+        <w:t xml:space="preserve"> </w:t>
+      </w:r>
+      <w:r>
+        <w:tab/>
+        <w:t>Deploy Object</w:t>
+      </w:r>
+      <w:r>
+        <w:t xml:space="preserve"> (Throw UAV)</w:t>
+      </w:r>
+      <w:r>
+        <w:br/>
+      </w:r>
+    </w:p>
+    <w:p>
+      <w:r>
+        <w:tab/>
+        <w:t>Full Body:</w:t>
+      </w:r>
+      <w:r>
+        <w:br/>
+        <w:t xml:space="preserve"> </w:t>
+      </w:r>
+      <w:r>
+        <w:tab/>
+      </w:r>
+      <w:r>
+        <w:tab/>
+        <w:t>Idle</w:t>
+      </w:r>
+      <w:r>
+        <w:br/>
+      </w:r>
+      <w:r>
+        <w:tab/>
+      </w:r>
+      <w:r>
+        <w:tab/>
+        <w:t>Climb Ladder</w:t>
+      </w:r>
+      <w:r>
+        <w:br/>
+      </w:r>
+      <w:r>
+        <w:tab/>
+      </w:r>
+      <w:r>
+        <w:tab/>
+        <w:t>Roll/Dive</w:t>
+      </w:r>
+      <w:r>
+        <w:br/>
+      </w:r>
+      <w:r>
+        <w:tab/>
+      </w:r>
+      <w:r>
+        <w:tab/>
+        <w:t>Enter/Exit Vehicle</w:t>
+      </w:r>
+      <w:r>
+        <w:br/>
+      </w:r>
+      <w:r>
+        <w:tab/>
+      </w:r>
+      <w:r>
+        <w:tab/>
+        <w:t>Enter/Exit Turret</w:t>
+      </w:r>
+      <w:r>
+        <w:tab/>
+      </w:r>
+      <w:r>
+        <w:br/>
+        <w:t xml:space="preserve"> </w:t>
+      </w:r>
+      <w:r>
+        <w:tab/>
+      </w:r>
+      <w:r>
+        <w:tab/>
+        <w:t>Interact Terminal</w:t>
+      </w:r>
+    </w:p>
     <w:p/>
     <w:sectPr>
       <w:pgSz w:w="12240" w:h="15840"/>
@@ -2234,7 +4094,7 @@
 </file>
 
 <file path=customXml/itemProps1.xml><?xml version="1.0" encoding="utf-8"?>
-<ds:datastoreItem xmlns:ds="http://schemas.openxmlformats.org/officeDocument/2006/customXml" ds:itemID="{7C1FB97F-907D-4CD3-918C-7BC4D21C37AE}">
+<ds:datastoreItem xmlns:ds="http://schemas.openxmlformats.org/officeDocument/2006/customXml" ds:itemID="{5F7CE808-0110-4A65-B213-ED00957CCCFB}">
   <ds:schemaRefs>
     <ds:schemaRef ds:uri="http://schemas.openxmlformats.org/officeDocument/2006/bibliography"/>
   </ds:schemaRefs>

</xml_diff>